<commit_message>
Rybe - The Official Reference/ Updated
</commit_message>
<xml_diff>
--- a/S20!-Rybe(Rybeon'sProgrammingLanguage)-TheOfficialReference.docx
+++ b/S20!-Rybe(Rybeon'sProgrammingLanguage)-TheOfficialReference.docx
@@ -301,8 +301,6 @@
           <w:u w:val="none"/>
         </w:rPr>
       </w:pPr>
-      <w:bookmarkStart w:id="0" w:name="_GoBack"/>
-      <w:bookmarkEnd w:id="0"/>
       <w:r>
         <w:rPr>
           <w:rFonts w:hint="default" w:ascii="Source Code Pro Semibold" w:hAnsi="Source Code Pro Semibold" w:cs="Source Code Pro Semibold"/>
@@ -466,7 +464,29 @@
           <w:szCs w:val="36"/>
           <w:u w:val="single"/>
         </w:rPr>
-        <w:t>CREATING INFORMATION TECHNIQUES SUPPORTED</w:t>
+        <w:t>CREATING INFORMATION</w:t>
+      </w:r>
+      <w:r>
+        <w:rPr>
+          <w:rFonts w:hint="default" w:ascii="Source Code Pro Semibold" w:hAnsi="Source Code Pro Semibold" w:cs="Source Code Pro Semibold"/>
+          <w:b w:val="0"/>
+          <w:bCs w:val="0"/>
+          <w:sz w:val="36"/>
+          <w:szCs w:val="36"/>
+          <w:u w:val="single"/>
+        </w:rPr>
+        <w:t>:</w:t>
+      </w:r>
+      <w:r>
+        <w:rPr>
+          <w:rFonts w:hint="default" w:ascii="Source Code Pro Semibold" w:hAnsi="Source Code Pro Semibold" w:cs="Source Code Pro Semibold"/>
+          <w:b w:val="0"/>
+          <w:bCs w:val="0"/>
+          <w:sz w:val="36"/>
+          <w:szCs w:val="36"/>
+          <w:u w:val="single"/>
+        </w:rPr>
+        <w:t xml:space="preserve"> TECHNIQUES SUPPORTED</w:t>
       </w:r>
     </w:p>
     <w:p>
@@ -493,6 +513,8 @@
           <w:szCs w:val="24"/>
         </w:rPr>
       </w:pPr>
+      <w:bookmarkStart w:id="0" w:name="_GoBack"/>
+      <w:bookmarkEnd w:id="0"/>
       <w:r>
         <w:rPr>
           <w:rFonts w:hint="default" w:ascii="Source Code Pro Semibold" w:hAnsi="Source Code Pro Semibold" w:cs="Source Code Pro Semibold"/>
@@ -11223,12 +11245,6 @@
             <w:insideH w:val="single" w:color="auto" w:sz="4" w:space="0"/>
             <w:insideV w:val="single" w:color="auto" w:sz="4" w:space="0"/>
           </w:tblBorders>
-          <w:tblCellMar>
-            <w:top w:w="0" w:type="dxa"/>
-            <w:left w:w="108" w:type="dxa"/>
-            <w:bottom w:w="0" w:type="dxa"/>
-            <w:right w:w="108" w:type="dxa"/>
-          </w:tblCellMar>
         </w:tblPrEx>
         <w:trPr>
           <w:trHeight w:val="372" w:hRule="atLeast"/>
@@ -11286,12 +11302,6 @@
             <w:insideH w:val="single" w:color="auto" w:sz="4" w:space="0"/>
             <w:insideV w:val="single" w:color="auto" w:sz="4" w:space="0"/>
           </w:tblBorders>
-          <w:tblCellMar>
-            <w:top w:w="0" w:type="dxa"/>
-            <w:left w:w="108" w:type="dxa"/>
-            <w:bottom w:w="0" w:type="dxa"/>
-            <w:right w:w="108" w:type="dxa"/>
-          </w:tblCellMar>
         </w:tblPrEx>
         <w:trPr>
           <w:trHeight w:val="6384" w:hRule="atLeast"/>

</xml_diff>